<commit_message>
v 0.07.16 Traits tab complete
Traits can be written with tokens that autoupdate with name, pronouns.
</commit_message>
<xml_diff>
--- a/Legacy Files/Prompt.docx
+++ b/Legacy Files/Prompt.docx
@@ -10,98 +10,125 @@
     <w:p/>
     <w:p>
       <w:r>
-        <w:t xml:space="preserve">I want to add to the </w:t>
+        <w:t>{name} should just be the equivalent to what is currently {</w:t>
+      </w:r>
+      <w:proofErr w:type="spellStart"/>
+      <w:r>
+        <w:t>the_name</w:t>
+      </w:r>
+      <w:proofErr w:type="spellEnd"/>
+      <w:r>
+        <w:t>}. {</w:t>
+      </w:r>
+      <w:proofErr w:type="spellStart"/>
+      <w:r>
+        <w:t>a_name</w:t>
+      </w:r>
+      <w:proofErr w:type="spellEnd"/>
+      <w:r>
+        <w:t xml:space="preserve">} isn't needed and can be removed. D&amp;D </w:t>
+      </w:r>
+      <w:proofErr w:type="spellStart"/>
+      <w:r>
+        <w:t>statblocks</w:t>
+      </w:r>
+      <w:proofErr w:type="spellEnd"/>
+      <w:r>
+        <w:t xml:space="preserve"> will always refer to </w:t>
       </w:r>
       <w:proofErr w:type="gramStart"/>
       <w:r>
-        <w:t>currently-empty</w:t>
+        <w:t>The</w:t>
       </w:r>
       <w:proofErr w:type="gramEnd"/>
       <w:r>
-        <w:t xml:space="preserve"> Traits card now. This will require changes to HTML and to one (or more) of the </w:t>
+        <w:t xml:space="preserve"> goblin lord or Demogorgon. if 'Proper name' is selected, only the first word of the name should be used in {name</w:t>
+      </w:r>
+      <w:proofErr w:type="gramStart"/>
+      <w:r>
+        <w:t>}</w:t>
+      </w:r>
+      <w:proofErr w:type="gramEnd"/>
+      <w:r>
+        <w:t xml:space="preserve"> and it should always be capitalised.</w:t>
+      </w:r>
+    </w:p>
+    <w:p>
+      <w:r>
+        <w:t xml:space="preserve">I also think that capitalisation should be handled in this way: clicking a button gives the </w:t>
+      </w:r>
+      <w:proofErr w:type="gramStart"/>
+      <w:r>
+        <w:t>lower case</w:t>
+      </w:r>
+      <w:proofErr w:type="gramEnd"/>
+      <w:r>
+        <w:t xml:space="preserve"> version, and shift-clicking gives the capitalised version. </w:t>
+      </w:r>
+      <w:proofErr w:type="gramStart"/>
+      <w:r>
+        <w:t>Obviously</w:t>
+      </w:r>
+      <w:proofErr w:type="gramEnd"/>
+      <w:r>
+        <w:t xml:space="preserve"> the </w:t>
+      </w:r>
+      <w:proofErr w:type="gramStart"/>
+      <w:r>
+        <w:t>lower case</w:t>
+      </w:r>
+      <w:proofErr w:type="gramEnd"/>
+      <w:r>
+        <w:t xml:space="preserve"> version is still overridden by unique and proper name.</w:t>
+      </w:r>
+    </w:p>
+    <w:p>
+      <w:proofErr w:type="gramStart"/>
+      <w:r>
+        <w:t>With this in mind, the</w:t>
+      </w:r>
+      <w:proofErr w:type="gramEnd"/>
+      <w:r>
+        <w:t xml:space="preserve"> button count can stay at 5 but this will cover all options. The Quick reference can therefore change to explain how to use the buttons and shift clicking.</w:t>
+      </w:r>
+    </w:p>
+    <w:p>
+      <w:r>
+        <w:t xml:space="preserve">When </w:t>
       </w:r>
       <w:proofErr w:type="spellStart"/>
       <w:r>
-        <w:t>js</w:t>
+        <w:t>i</w:t>
       </w:r>
       <w:proofErr w:type="spellEnd"/>
       <w:r>
-        <w:t xml:space="preserve"> files. I would like a full report on what you intend to do, in phases, so that I can do it step-by-step.</w:t>
+        <w:t xml:space="preserve"> tried to use the new feature, it didn't replace the token in the Description box. I got "{</w:t>
+      </w:r>
+      <w:proofErr w:type="spellStart"/>
+      <w:r>
+        <w:t>The_name</w:t>
+      </w:r>
+      <w:proofErr w:type="spellEnd"/>
+      <w:r>
+        <w:t>} has advantage on saving throws against spells and other magical effects."</w:t>
       </w:r>
     </w:p>
     <w:p/>
     <w:p>
       <w:r>
-        <w:t>The traits section should contain the following:</w:t>
-      </w:r>
-    </w:p>
-    <w:p>
-      <w:r>
-        <w:t>1. A list of traits already applied to the NPC.</w:t>
-      </w:r>
-    </w:p>
-    <w:p>
-      <w:r>
-        <w:t xml:space="preserve">2. An area for a new trait. This will comprise 2 inputs: a name and a description, and an 'add trait' button. The 'name' input should be a dropdown menu showing the list of saved traits from point 5 below, but the user should be able to add a new name here (which won't be added to the saved list). If one of the </w:t>
-      </w:r>
-      <w:proofErr w:type="gramStart"/>
-      <w:r>
-        <w:t>list</w:t>
-      </w:r>
-      <w:proofErr w:type="gramEnd"/>
-      <w:r>
-        <w:t xml:space="preserve"> is chosen, the description should be displayed in the description box.</w:t>
-      </w:r>
-    </w:p>
-    <w:p>
-      <w:r>
-        <w:t xml:space="preserve">3. Is it possible to have the trait list draggable to sort it? </w:t>
-      </w:r>
-      <w:proofErr w:type="spellStart"/>
-      <w:r>
-        <w:t>ie</w:t>
-      </w:r>
-      <w:proofErr w:type="spellEnd"/>
-      <w:r>
-        <w:t xml:space="preserve"> pick up a trait and move it to a new spot on the list? If so, implement this.</w:t>
-      </w:r>
-    </w:p>
-    <w:p>
-      <w:r>
-        <w:t>4. Add a traits property to the NPC object and the default NPC. The default for new NPCs and healing should be a blank array, assuming you will use an array for the traits.</w:t>
-      </w:r>
-    </w:p>
-    <w:p>
-      <w:r>
-        <w:t>5. Just as with languages, there should be an icon on the title bar of this card that opens a modal allowing the user to modify a list of traits with the same inputs (name and description), plus the ability to delete traits from the list.</w:t>
-      </w:r>
-    </w:p>
-    <w:p>
-      <w:r>
-        <w:t xml:space="preserve">6. If one of the traits in the list is clicked on, its details should be filled into the 'add trait' area for easy editing. </w:t>
-      </w:r>
-    </w:p>
-    <w:p>
-      <w:r>
-        <w:t>7. If the name of a trait being edited is the same as any trait already in the NPC's list, it is overwritten with whatever is in the description box.</w:t>
+        <w:t>When we go, only do 1 phase at a time. Wait for my approval before starting the next.</w:t>
       </w:r>
     </w:p>
     <w:p/>
     <w:p>
       <w:r>
-        <w:t>In your plan, make all the edits required to a particular file in one sweep. Only show me the updated lines, and not the entire file.</w:t>
+        <w:t>Wait for GO to start coding.</w:t>
       </w:r>
     </w:p>
     <w:p/>
     <w:p>
       <w:r>
         <w:t>Update the version number in the metadata to 0.06.00.</w:t>
-      </w:r>
-    </w:p>
-    <w:p/>
-    <w:p>
-      <w:r>
-        <w:t>Remember, no edits yet - just a plan, phase by phase and file by file.</w:t>
       </w:r>
     </w:p>
     <w:p/>
@@ -1695,6 +1722,7 @@
   <w:style w:type="character" w:default="1" w:styleId="DefaultParagraphFont">
     <w:name w:val="Default Paragraph Font"/>
     <w:uiPriority w:val="1"/>
+    <w:semiHidden/>
     <w:unhideWhenUsed/>
   </w:style>
   <w:style w:type="table" w:default="1" w:styleId="TableNormal">

</xml_diff>